<commit_message>
Ponuda - Opis karakteristika našeg informacionog sistema
</commit_message>
<xml_diff>
--- a/2015 ponuda.docx
+++ b/2015 ponuda.docx
@@ -501,10 +501,281 @@
           <w:sz w:val="24"/>
           <w:szCs w:val="24"/>
         </w:rPr>
-        <w:t xml:space="preserve"> da se posvete drugim poslovima vezanim za razvoj softvera.</w:t>
+        <w:t xml:space="preserve"> da se posvete drugim poslo</w:t>
+      </w:r>
+      <w:r>
+        <w:rPr>
+          <w:sz w:val="24"/>
+          <w:szCs w:val="24"/>
+        </w:rPr>
+        <w:t>vima vezanim za razvoj softvera.</w:t>
+      </w:r>
+    </w:p>
+    <w:p>
+      <w:pPr>
+        <w:rPr>
+          <w:sz w:val="24"/>
+          <w:szCs w:val="24"/>
+        </w:rPr>
+      </w:pPr>
+    </w:p>
+    <w:p>
+      <w:pPr>
+        <w:spacing w:after="0" w:line="240" w:lineRule="auto"/>
+        <w:rPr>
+          <w:rFonts w:eastAsia="Times New Roman" w:cs="Times New Roman"/>
+          <w:sz w:val="24"/>
+          <w:szCs w:val="24"/>
+          <w:lang w:val="en-US"/>
+        </w:rPr>
+      </w:pPr>
+      <w:r>
+        <w:rPr>
+          <w:rFonts w:ascii="Helvetica" w:hAnsi="Helvetica"/>
+          <w:color w:val="141823"/>
+          <w:sz w:val="21"/>
+          <w:szCs w:val="21"/>
+          <w:shd w:val="clear" w:color="auto" w:fill="FFFFFF"/>
+        </w:rPr>
+        <w:t>Opis karakteristika našeg informacionog sistema</w:t>
+      </w:r>
+      <w:r>
+        <w:rPr>
+          <w:rFonts w:ascii="Helvetica" w:hAnsi="Helvetica"/>
+          <w:color w:val="141823"/>
+          <w:sz w:val="21"/>
+          <w:szCs w:val="21"/>
+          <w:shd w:val="clear" w:color="auto" w:fill="FFFFFF"/>
+        </w:rPr>
+        <w:br/>
+      </w:r>
+    </w:p>
+    <w:p>
+      <w:pPr>
+        <w:spacing w:after="0" w:line="240" w:lineRule="auto"/>
+        <w:rPr>
+          <w:rFonts w:eastAsia="Times New Roman" w:cs="Arial"/>
+          <w:color w:val="000000"/>
+          <w:sz w:val="24"/>
+          <w:szCs w:val="24"/>
+          <w:lang w:val="en-US"/>
+        </w:rPr>
+      </w:pPr>
+      <w:r>
+        <w:rPr>
+          <w:rFonts w:eastAsia="Times New Roman" w:cs="Arial"/>
+          <w:color w:val="000000"/>
+          <w:sz w:val="24"/>
+          <w:szCs w:val="24"/>
+          <w:lang w:val="en-US"/>
+        </w:rPr>
+        <w:t xml:space="preserve">Dvadeset prvo stoljeće je era brzog života i utrke sa vremenom. U ovakvom svijetu je menadžment vremena uposlenika u </w:t>
+      </w:r>
+      <w:r>
+        <w:rPr>
+          <w:rFonts w:eastAsia="Times New Roman" w:cs="Arial"/>
+          <w:color w:val="000000"/>
+          <w:sz w:val="24"/>
+          <w:szCs w:val="24"/>
+          <w:lang w:val="en-US"/>
+        </w:rPr>
+        <w:t xml:space="preserve">kompanijama postao zahtjevan i </w:t>
+      </w:r>
+      <w:r>
+        <w:rPr>
+          <w:rFonts w:eastAsia="Times New Roman" w:cs="Arial"/>
+          <w:color w:val="000000"/>
+          <w:sz w:val="24"/>
+          <w:szCs w:val="24"/>
+          <w:lang w:val="en-US"/>
+        </w:rPr>
+        <w:t xml:space="preserve">vrlo važan segment poslovanja. Nerijetka je praksa da kompanije </w:t>
+      </w:r>
+      <w:r>
+        <w:rPr>
+          <w:rFonts w:eastAsia="Times New Roman" w:cs="Arial"/>
+          <w:i/>
+          <w:color w:val="000000"/>
+          <w:sz w:val="24"/>
+          <w:szCs w:val="24"/>
+          <w:lang w:val="en-US"/>
+        </w:rPr>
+        <w:t>“prodaju”</w:t>
+      </w:r>
+      <w:r>
+        <w:rPr>
+          <w:rFonts w:eastAsia="Times New Roman" w:cs="Arial"/>
+          <w:color w:val="000000"/>
+          <w:sz w:val="24"/>
+          <w:szCs w:val="24"/>
+          <w:lang w:val="en-US"/>
+        </w:rPr>
+        <w:t xml:space="preserve"> vrijeme svojih uposlenih ćešće nego gotov proizvod. Također, klijenti sve ćešće žele da imaju sedmične ili mjesečne listinge radnih sati i detalja o proizvodnji. </w:t>
+      </w:r>
+    </w:p>
+    <w:p>
+      <w:pPr>
+        <w:spacing w:after="0" w:line="240" w:lineRule="auto"/>
+        <w:rPr>
+          <w:rFonts w:eastAsia="Times New Roman" w:cs="Arial"/>
+          <w:color w:val="000000"/>
+          <w:sz w:val="24"/>
+          <w:szCs w:val="24"/>
+          <w:lang w:val="en-US"/>
+        </w:rPr>
+      </w:pPr>
+      <w:r>
+        <w:rPr>
+          <w:rFonts w:eastAsia="Times New Roman" w:cs="Arial"/>
+          <w:color w:val="000000"/>
+          <w:sz w:val="24"/>
+          <w:szCs w:val="24"/>
+          <w:lang w:val="en-US"/>
+        </w:rPr>
+        <w:t>Zbog ispostavljanja računa naručiocu posla kompanije moraju da imaju tačne i precizne podatke o svakom satu svakog uposlenog.</w:t>
       </w:r>
       <w:bookmarkStart w:id="0" w:name="_GoBack"/>
       <w:bookmarkEnd w:id="0"/>
+      <w:r>
+        <w:rPr>
+          <w:rFonts w:eastAsia="Times New Roman" w:cs="Arial"/>
+          <w:color w:val="000000"/>
+          <w:sz w:val="24"/>
+          <w:szCs w:val="24"/>
+          <w:lang w:val="en-US"/>
+        </w:rPr>
+        <w:br/>
+        <w:t xml:space="preserve">QuickSheet je </w:t>
+      </w:r>
+      <w:r>
+        <w:rPr>
+          <w:rFonts w:eastAsia="Times New Roman" w:cs="Arial"/>
+          <w:color w:val="000000"/>
+          <w:sz w:val="24"/>
+          <w:szCs w:val="24"/>
+          <w:lang w:val="en-US"/>
+        </w:rPr>
+        <w:t>softver</w:t>
+      </w:r>
+      <w:r>
+        <w:rPr>
+          <w:rFonts w:eastAsia="Times New Roman" w:cs="Arial"/>
+          <w:color w:val="000000"/>
+          <w:sz w:val="24"/>
+          <w:szCs w:val="24"/>
+          <w:lang w:val="en-US"/>
+        </w:rPr>
+        <w:t xml:space="preserve"> koji omogućava jednostavno i brzo bilježenje radnih sati svakog uposlenog, a u isto vrijeme omogućava i jako jednostavno generisanje izvještaja za menadžere i administratore. </w:t>
+      </w:r>
+      <w:r>
+        <w:rPr>
+          <w:rFonts w:eastAsia="Times New Roman" w:cs="Arial"/>
+          <w:color w:val="000000"/>
+          <w:sz w:val="24"/>
+          <w:szCs w:val="24"/>
+          <w:lang w:val="en-US"/>
+        </w:rPr>
+        <w:br/>
+      </w:r>
+      <w:r>
+        <w:rPr>
+          <w:rFonts w:eastAsia="Times New Roman" w:cs="Arial"/>
+          <w:color w:val="000000"/>
+          <w:sz w:val="24"/>
+          <w:szCs w:val="24"/>
+          <w:lang w:val="en-US"/>
+        </w:rPr>
+        <w:t>Softver</w:t>
+      </w:r>
+      <w:r>
+        <w:rPr>
+          <w:rFonts w:eastAsia="Times New Roman" w:cs="Arial"/>
+          <w:color w:val="000000"/>
+          <w:sz w:val="24"/>
+          <w:szCs w:val="24"/>
+          <w:lang w:val="en-US"/>
+        </w:rPr>
+        <w:t xml:space="preserve"> je jako efikasan i ne oduzima mnogo vremena za logovanje sati uposlenih. Nakon napornog dana ili sedmice, posljednje što uposlenici žele je dugotrajno popunjavanje tabela i pisanje izvještaja o urađenom. Oni pomoću našeg </w:t>
+      </w:r>
+      <w:r>
+        <w:rPr>
+          <w:rFonts w:eastAsia="Times New Roman" w:cs="Arial"/>
+          <w:color w:val="000000"/>
+          <w:sz w:val="24"/>
+          <w:szCs w:val="24"/>
+          <w:lang w:val="en-US"/>
+        </w:rPr>
+        <w:t>sistema</w:t>
+      </w:r>
+      <w:r>
+        <w:rPr>
+          <w:rFonts w:eastAsia="Times New Roman" w:cs="Arial"/>
+          <w:color w:val="000000"/>
+          <w:sz w:val="24"/>
+          <w:szCs w:val="24"/>
+          <w:lang w:val="en-US"/>
+        </w:rPr>
+        <w:t xml:space="preserve"> mogu brzo i jednostavno zabilježiti na čemu su radili u proteklom periodu. </w:t>
+      </w:r>
+    </w:p>
+    <w:p>
+      <w:pPr>
+        <w:spacing w:after="0" w:line="240" w:lineRule="auto"/>
+        <w:rPr>
+          <w:rFonts w:eastAsia="Times New Roman" w:cs="Times New Roman"/>
+          <w:sz w:val="24"/>
+          <w:szCs w:val="24"/>
+          <w:lang w:val="en-US"/>
+        </w:rPr>
+      </w:pPr>
+      <w:r>
+        <w:rPr>
+          <w:rFonts w:eastAsia="Times New Roman" w:cs="Arial"/>
+          <w:color w:val="000000"/>
+          <w:sz w:val="24"/>
+          <w:szCs w:val="24"/>
+          <w:lang w:val="en-US"/>
+        </w:rPr>
+        <w:t>Pri korištenju ovog alata samo sa samo par klikova možete da unesete sve potrebne informacije, ili pak da izlistate sve one podatke koji vas zanimaju i da na osnovu toga generišete rezličite dokumente.</w:t>
+      </w:r>
+    </w:p>
+    <w:p>
+      <w:pPr>
+        <w:rPr>
+          <w:sz w:val="24"/>
+          <w:szCs w:val="24"/>
+        </w:rPr>
+      </w:pPr>
+      <w:r>
+        <w:rPr>
+          <w:rFonts w:eastAsia="Times New Roman" w:cs="Arial"/>
+          <w:color w:val="000000"/>
+          <w:sz w:val="24"/>
+          <w:szCs w:val="24"/>
+          <w:lang w:val="en-US"/>
+        </w:rPr>
+        <w:t xml:space="preserve">Ovaj </w:t>
+      </w:r>
+      <w:r>
+        <w:rPr>
+          <w:rFonts w:eastAsia="Times New Roman" w:cs="Arial"/>
+          <w:color w:val="000000"/>
+          <w:sz w:val="24"/>
+          <w:szCs w:val="24"/>
+          <w:lang w:val="en-US"/>
+        </w:rPr>
+        <w:t>informacioni sistem</w:t>
+      </w:r>
+      <w:r>
+        <w:rPr>
+          <w:rFonts w:eastAsia="Times New Roman" w:cs="Arial"/>
+          <w:color w:val="000000"/>
+          <w:sz w:val="24"/>
+          <w:szCs w:val="24"/>
+          <w:lang w:val="en-US"/>
+        </w:rPr>
+        <w:t xml:space="preserve"> podržava današnji trend agilnog poslovanje koje zahtjeva frekventno ispostavljanje izvještaja klijentima. Također, QuickSheet omogućava svakoj kompaniji da ima stalni uvid u svakodnevne aktivnosti pojedinačnih zaposlenika ili timova zaposlenika.</w:t>
+      </w:r>
     </w:p>
     <w:p>
       <w:pPr>
@@ -965,6 +1236,23 @@
       </w:tblBorders>
     </w:tblPr>
   </w:style>
+  <w:style w:type="paragraph" w:styleId="NormalWeb">
+    <w:name w:val="Normal (Web)"/>
+    <w:basedOn w:val="Normal"/>
+    <w:uiPriority w:val="99"/>
+    <w:semiHidden/>
+    <w:unhideWhenUsed/>
+    <w:rsid w:val="00B649F1"/>
+    <w:pPr>
+      <w:spacing w:before="100" w:beforeAutospacing="1" w:after="100" w:afterAutospacing="1" w:line="240" w:lineRule="auto"/>
+    </w:pPr>
+    <w:rPr>
+      <w:rFonts w:ascii="Times New Roman" w:eastAsia="Times New Roman" w:hAnsi="Times New Roman" w:cs="Times New Roman"/>
+      <w:sz w:val="24"/>
+      <w:szCs w:val="24"/>
+      <w:lang w:val="en-US"/>
+    </w:rPr>
+  </w:style>
 </w:styles>
 </file>
 

</xml_diff>

<commit_message>
Dodane prednosti sofvera u odnosu na ostale
</commit_message>
<xml_diff>
--- a/2015 ponuda.docx
+++ b/2015 ponuda.docx
@@ -634,148 +634,382 @@
         </w:rPr>
         <w:t>Zbog ispostavljanja računa naručiocu posla kompanije moraju da imaju tačne i precizne podatke o svakom satu svakog uposlenog.</w:t>
       </w:r>
+      <w:r>
+        <w:rPr>
+          <w:rFonts w:eastAsia="Times New Roman" w:cs="Arial"/>
+          <w:color w:val="000000"/>
+          <w:sz w:val="24"/>
+          <w:szCs w:val="24"/>
+          <w:lang w:val="en-US"/>
+        </w:rPr>
+        <w:br/>
+        <w:t xml:space="preserve">QuickSheet je </w:t>
+      </w:r>
+      <w:r>
+        <w:rPr>
+          <w:rFonts w:eastAsia="Times New Roman" w:cs="Arial"/>
+          <w:color w:val="000000"/>
+          <w:sz w:val="24"/>
+          <w:szCs w:val="24"/>
+          <w:lang w:val="en-US"/>
+        </w:rPr>
+        <w:t>softver</w:t>
+      </w:r>
+      <w:r>
+        <w:rPr>
+          <w:rFonts w:eastAsia="Times New Roman" w:cs="Arial"/>
+          <w:color w:val="000000"/>
+          <w:sz w:val="24"/>
+          <w:szCs w:val="24"/>
+          <w:lang w:val="en-US"/>
+        </w:rPr>
+        <w:t xml:space="preserve"> koji omogućava jednostavno i brzo bilježenje radnih sati svakog uposlenog, a u isto vrijeme omogućava i jako jednostavno generisanje izvještaja za menadžere i administratore. </w:t>
+      </w:r>
+      <w:r>
+        <w:rPr>
+          <w:rFonts w:eastAsia="Times New Roman" w:cs="Arial"/>
+          <w:color w:val="000000"/>
+          <w:sz w:val="24"/>
+          <w:szCs w:val="24"/>
+          <w:lang w:val="en-US"/>
+        </w:rPr>
+        <w:br/>
+      </w:r>
+      <w:r>
+        <w:rPr>
+          <w:rFonts w:eastAsia="Times New Roman" w:cs="Arial"/>
+          <w:color w:val="000000"/>
+          <w:sz w:val="24"/>
+          <w:szCs w:val="24"/>
+          <w:lang w:val="en-US"/>
+        </w:rPr>
+        <w:t>Softver</w:t>
+      </w:r>
+      <w:r>
+        <w:rPr>
+          <w:rFonts w:eastAsia="Times New Roman" w:cs="Arial"/>
+          <w:color w:val="000000"/>
+          <w:sz w:val="24"/>
+          <w:szCs w:val="24"/>
+          <w:lang w:val="en-US"/>
+        </w:rPr>
+        <w:t xml:space="preserve"> je jako efikasan i ne oduzima mnogo vremena za logovanje sati uposlenih. Nakon napornog dana ili sedmice, posljednje što uposlenici žele je dugotrajno popunjavanje tabela i pisanje izvještaja o urađenom. Oni pomoću našeg </w:t>
+      </w:r>
+      <w:r>
+        <w:rPr>
+          <w:rFonts w:eastAsia="Times New Roman" w:cs="Arial"/>
+          <w:color w:val="000000"/>
+          <w:sz w:val="24"/>
+          <w:szCs w:val="24"/>
+          <w:lang w:val="en-US"/>
+        </w:rPr>
+        <w:t>sistema</w:t>
+      </w:r>
+      <w:r>
+        <w:rPr>
+          <w:rFonts w:eastAsia="Times New Roman" w:cs="Arial"/>
+          <w:color w:val="000000"/>
+          <w:sz w:val="24"/>
+          <w:szCs w:val="24"/>
+          <w:lang w:val="en-US"/>
+        </w:rPr>
+        <w:t xml:space="preserve"> mogu brzo i jednostavno zabilježiti na čemu su radili u proteklom periodu. </w:t>
+      </w:r>
+    </w:p>
+    <w:p>
+      <w:pPr>
+        <w:spacing w:after="0" w:line="240" w:lineRule="auto"/>
+        <w:rPr>
+          <w:rFonts w:eastAsia="Times New Roman" w:cs="Times New Roman"/>
+          <w:sz w:val="24"/>
+          <w:szCs w:val="24"/>
+          <w:lang w:val="en-US"/>
+        </w:rPr>
+      </w:pPr>
+      <w:r>
+        <w:rPr>
+          <w:rFonts w:eastAsia="Times New Roman" w:cs="Arial"/>
+          <w:color w:val="000000"/>
+          <w:sz w:val="24"/>
+          <w:szCs w:val="24"/>
+          <w:lang w:val="en-US"/>
+        </w:rPr>
+        <w:t>Pri korištenju ovog alata samo sa samo par klikova možete da unesete sve potrebne informacije, ili pak da izlistate sve one podatke koji vas zanimaju i da na osnovu toga generišete rezličite dokumente.</w:t>
+      </w:r>
+    </w:p>
+    <w:p>
+      <w:pPr>
+        <w:rPr>
+          <w:sz w:val="24"/>
+          <w:szCs w:val="24"/>
+        </w:rPr>
+      </w:pPr>
+      <w:r>
+        <w:rPr>
+          <w:rFonts w:eastAsia="Times New Roman" w:cs="Arial"/>
+          <w:color w:val="000000"/>
+          <w:sz w:val="24"/>
+          <w:szCs w:val="24"/>
+          <w:lang w:val="en-US"/>
+        </w:rPr>
+        <w:t xml:space="preserve">Ovaj </w:t>
+      </w:r>
+      <w:r>
+        <w:rPr>
+          <w:rFonts w:eastAsia="Times New Roman" w:cs="Arial"/>
+          <w:color w:val="000000"/>
+          <w:sz w:val="24"/>
+          <w:szCs w:val="24"/>
+          <w:lang w:val="en-US"/>
+        </w:rPr>
+        <w:t>informacioni sistem</w:t>
+      </w:r>
+      <w:r>
+        <w:rPr>
+          <w:rFonts w:eastAsia="Times New Roman" w:cs="Arial"/>
+          <w:color w:val="000000"/>
+          <w:sz w:val="24"/>
+          <w:szCs w:val="24"/>
+          <w:lang w:val="en-US"/>
+        </w:rPr>
+        <w:t xml:space="preserve"> podržava današnji trend agilnog poslovanje koje zahtjeva frekventno ispostavljanje izvještaja klijentima. Također, QuickSheet omogućava svakoj kompaniji da ima stalni uvid u svakodnevne aktivnosti pojedinačnih zaposlenika ili timova zaposlenika.</w:t>
+      </w:r>
+    </w:p>
+    <w:p>
+      <w:pPr>
+        <w:rPr>
+          <w:sz w:val="24"/>
+          <w:szCs w:val="24"/>
+        </w:rPr>
+      </w:pPr>
+    </w:p>
+    <w:p>
+      <w:pPr>
+        <w:rPr>
+          <w:sz w:val="24"/>
+          <w:szCs w:val="24"/>
+        </w:rPr>
+      </w:pPr>
+    </w:p>
+    <w:p>
+      <w:pPr>
+        <w:rPr>
+          <w:sz w:val="24"/>
+          <w:szCs w:val="24"/>
+        </w:rPr>
+      </w:pPr>
+    </w:p>
+    <w:p>
+      <w:pPr>
+        <w:rPr>
+          <w:sz w:val="24"/>
+          <w:szCs w:val="24"/>
+        </w:rPr>
+      </w:pPr>
+    </w:p>
+    <w:p>
+      <w:pPr>
+        <w:rPr>
+          <w:sz w:val="24"/>
+          <w:szCs w:val="24"/>
+        </w:rPr>
+      </w:pPr>
+    </w:p>
+    <w:p>
+      <w:pPr>
+        <w:rPr>
+          <w:sz w:val="24"/>
+          <w:szCs w:val="24"/>
+        </w:rPr>
+      </w:pPr>
+    </w:p>
+    <w:p>
+      <w:pPr>
+        <w:rPr>
+          <w:sz w:val="24"/>
+          <w:szCs w:val="24"/>
+        </w:rPr>
+      </w:pPr>
+    </w:p>
+    <w:p>
+      <w:pPr>
+        <w:rPr>
+          <w:sz w:val="24"/>
+          <w:szCs w:val="24"/>
+        </w:rPr>
+      </w:pPr>
+      <w:r>
+        <w:rPr>
+          <w:sz w:val="24"/>
+          <w:szCs w:val="24"/>
+        </w:rPr>
+        <w:lastRenderedPageBreak/>
+        <w:t>Prednosti koje naše softversko rješenje posjeduje u odnosu na druge konkurentske proizvode na tržištu su:</w:t>
+      </w:r>
+    </w:p>
+    <w:p>
+      <w:pPr>
+        <w:pStyle w:val="ListParagraph"/>
+        <w:numPr>
+          <w:ilvl w:val="0"/>
+          <w:numId w:val="1"/>
+        </w:numPr>
+        <w:rPr>
+          <w:sz w:val="24"/>
+          <w:szCs w:val="24"/>
+        </w:rPr>
+      </w:pPr>
+      <w:r>
+        <w:rPr>
+          <w:sz w:val="24"/>
+          <w:szCs w:val="24"/>
+        </w:rPr>
+        <w:t>Centralizovana baza podataka,</w:t>
+      </w:r>
+    </w:p>
+    <w:p>
+      <w:pPr>
+        <w:pStyle w:val="ListParagraph"/>
+        <w:numPr>
+          <w:ilvl w:val="0"/>
+          <w:numId w:val="1"/>
+        </w:numPr>
+        <w:rPr>
+          <w:sz w:val="24"/>
+          <w:szCs w:val="24"/>
+        </w:rPr>
+      </w:pPr>
+      <w:r>
+        <w:rPr>
+          <w:sz w:val="24"/>
+          <w:szCs w:val="24"/>
+        </w:rPr>
+        <w:t>Omogućena integracija sa najviše korištenim komercijalnim rješenjima za praćenje prisustva na radnom mjestu,</w:t>
+      </w:r>
+    </w:p>
+    <w:p>
+      <w:pPr>
+        <w:pStyle w:val="ListParagraph"/>
+        <w:numPr>
+          <w:ilvl w:val="0"/>
+          <w:numId w:val="1"/>
+        </w:numPr>
+        <w:rPr>
+          <w:sz w:val="24"/>
+          <w:szCs w:val="24"/>
+        </w:rPr>
+      </w:pPr>
+      <w:r>
+        <w:rPr>
+          <w:sz w:val="24"/>
+          <w:szCs w:val="24"/>
+        </w:rPr>
+        <w:t>Intuitivan i jednostavan unos detalja o provedenom vremenu na projektu, odnosno konkretnom projektnom zadatku,</w:t>
+      </w:r>
+    </w:p>
+    <w:p>
+      <w:pPr>
+        <w:pStyle w:val="ListParagraph"/>
+        <w:numPr>
+          <w:ilvl w:val="0"/>
+          <w:numId w:val="1"/>
+        </w:numPr>
+        <w:rPr>
+          <w:sz w:val="24"/>
+          <w:szCs w:val="24"/>
+        </w:rPr>
+      </w:pPr>
+      <w:r>
+        <w:rPr>
+          <w:sz w:val="24"/>
+          <w:szCs w:val="24"/>
+        </w:rPr>
+        <w:t>Napredni sistem izvještavanja, sa mogućnošću filtriranja podataka po svim relevantnim parametrima (vremenski period, zaposlenik, klijent, projekat, tip projektnog zadatka, kompleksnost projektnog zadatka, datum),</w:t>
+      </w:r>
+    </w:p>
+    <w:p>
+      <w:pPr>
+        <w:pStyle w:val="ListParagraph"/>
+        <w:numPr>
+          <w:ilvl w:val="0"/>
+          <w:numId w:val="1"/>
+        </w:numPr>
+        <w:rPr>
+          <w:sz w:val="24"/>
+          <w:szCs w:val="24"/>
+        </w:rPr>
+      </w:pPr>
+      <w:r>
+        <w:rPr>
+          <w:sz w:val="24"/>
+          <w:szCs w:val="24"/>
+        </w:rPr>
+        <w:t>Decentralizovana organizacija korištenja softverskog rješenja, što znači visok stepen sigurnosti i validnosti unešenih podataka,</w:t>
+      </w:r>
+    </w:p>
+    <w:p>
+      <w:pPr>
+        <w:pStyle w:val="ListParagraph"/>
+        <w:numPr>
+          <w:ilvl w:val="0"/>
+          <w:numId w:val="1"/>
+        </w:numPr>
+        <w:rPr>
+          <w:sz w:val="24"/>
+          <w:szCs w:val="24"/>
+        </w:rPr>
+      </w:pPr>
+      <w:r>
+        <w:rPr>
+          <w:sz w:val="24"/>
+          <w:szCs w:val="24"/>
+        </w:rPr>
+        <w:t>Olakšana analiza efikasnosti zaposlenika i procjena vrijednosti projekta višem menadžmentu,</w:t>
+      </w:r>
+    </w:p>
+    <w:p>
+      <w:pPr>
+        <w:pStyle w:val="ListParagraph"/>
+        <w:numPr>
+          <w:ilvl w:val="0"/>
+          <w:numId w:val="1"/>
+        </w:numPr>
+        <w:rPr>
+          <w:sz w:val="24"/>
+          <w:szCs w:val="24"/>
+        </w:rPr>
+      </w:pPr>
+      <w:r>
+        <w:rPr>
+          <w:sz w:val="24"/>
+          <w:szCs w:val="24"/>
+        </w:rPr>
+        <w:t>Efektivniji menadžment vremena i resursa zahvaljući navedenim pojedinostima.</w:t>
+      </w:r>
       <w:bookmarkStart w:id="0" w:name="_GoBack"/>
       <w:bookmarkEnd w:id="0"/>
-      <w:r>
-        <w:rPr>
-          <w:rFonts w:eastAsia="Times New Roman" w:cs="Arial"/>
-          <w:color w:val="000000"/>
-          <w:sz w:val="24"/>
-          <w:szCs w:val="24"/>
-          <w:lang w:val="en-US"/>
-        </w:rPr>
-        <w:br/>
-        <w:t xml:space="preserve">QuickSheet je </w:t>
-      </w:r>
-      <w:r>
-        <w:rPr>
-          <w:rFonts w:eastAsia="Times New Roman" w:cs="Arial"/>
-          <w:color w:val="000000"/>
-          <w:sz w:val="24"/>
-          <w:szCs w:val="24"/>
-          <w:lang w:val="en-US"/>
-        </w:rPr>
-        <w:t>softver</w:t>
-      </w:r>
-      <w:r>
-        <w:rPr>
-          <w:rFonts w:eastAsia="Times New Roman" w:cs="Arial"/>
-          <w:color w:val="000000"/>
-          <w:sz w:val="24"/>
-          <w:szCs w:val="24"/>
-          <w:lang w:val="en-US"/>
-        </w:rPr>
-        <w:t xml:space="preserve"> koji omogućava jednostavno i brzo bilježenje radnih sati svakog uposlenog, a u isto vrijeme omogućava i jako jednostavno generisanje izvještaja za menadžere i administratore. </w:t>
-      </w:r>
-      <w:r>
-        <w:rPr>
-          <w:rFonts w:eastAsia="Times New Roman" w:cs="Arial"/>
-          <w:color w:val="000000"/>
-          <w:sz w:val="24"/>
-          <w:szCs w:val="24"/>
-          <w:lang w:val="en-US"/>
-        </w:rPr>
-        <w:br/>
-      </w:r>
-      <w:r>
-        <w:rPr>
-          <w:rFonts w:eastAsia="Times New Roman" w:cs="Arial"/>
-          <w:color w:val="000000"/>
-          <w:sz w:val="24"/>
-          <w:szCs w:val="24"/>
-          <w:lang w:val="en-US"/>
-        </w:rPr>
-        <w:t>Softver</w:t>
-      </w:r>
-      <w:r>
-        <w:rPr>
-          <w:rFonts w:eastAsia="Times New Roman" w:cs="Arial"/>
-          <w:color w:val="000000"/>
-          <w:sz w:val="24"/>
-          <w:szCs w:val="24"/>
-          <w:lang w:val="en-US"/>
-        </w:rPr>
-        <w:t xml:space="preserve"> je jako efikasan i ne oduzima mnogo vremena za logovanje sati uposlenih. Nakon napornog dana ili sedmice, posljednje što uposlenici žele je dugotrajno popunjavanje tabela i pisanje izvještaja o urađenom. Oni pomoću našeg </w:t>
-      </w:r>
-      <w:r>
-        <w:rPr>
-          <w:rFonts w:eastAsia="Times New Roman" w:cs="Arial"/>
-          <w:color w:val="000000"/>
-          <w:sz w:val="24"/>
-          <w:szCs w:val="24"/>
-          <w:lang w:val="en-US"/>
-        </w:rPr>
-        <w:t>sistema</w:t>
-      </w:r>
-      <w:r>
-        <w:rPr>
-          <w:rFonts w:eastAsia="Times New Roman" w:cs="Arial"/>
-          <w:color w:val="000000"/>
-          <w:sz w:val="24"/>
-          <w:szCs w:val="24"/>
-          <w:lang w:val="en-US"/>
-        </w:rPr>
-        <w:t xml:space="preserve"> mogu brzo i jednostavno zabilježiti na čemu su radili u proteklom periodu. </w:t>
-      </w:r>
-    </w:p>
-    <w:p>
-      <w:pPr>
-        <w:spacing w:after="0" w:line="240" w:lineRule="auto"/>
-        <w:rPr>
-          <w:rFonts w:eastAsia="Times New Roman" w:cs="Times New Roman"/>
-          <w:sz w:val="24"/>
-          <w:szCs w:val="24"/>
-          <w:lang w:val="en-US"/>
-        </w:rPr>
-      </w:pPr>
-      <w:r>
-        <w:rPr>
-          <w:rFonts w:eastAsia="Times New Roman" w:cs="Arial"/>
-          <w:color w:val="000000"/>
-          <w:sz w:val="24"/>
-          <w:szCs w:val="24"/>
-          <w:lang w:val="en-US"/>
-        </w:rPr>
-        <w:t>Pri korištenju ovog alata samo sa samo par klikova možete da unesete sve potrebne informacije, ili pak da izlistate sve one podatke koji vas zanimaju i da na osnovu toga generišete rezličite dokumente.</w:t>
-      </w:r>
-    </w:p>
-    <w:p>
-      <w:pPr>
-        <w:rPr>
-          <w:sz w:val="24"/>
-          <w:szCs w:val="24"/>
-        </w:rPr>
-      </w:pPr>
-      <w:r>
-        <w:rPr>
-          <w:rFonts w:eastAsia="Times New Roman" w:cs="Arial"/>
-          <w:color w:val="000000"/>
-          <w:sz w:val="24"/>
-          <w:szCs w:val="24"/>
-          <w:lang w:val="en-US"/>
-        </w:rPr>
-        <w:t xml:space="preserve">Ovaj </w:t>
-      </w:r>
-      <w:r>
-        <w:rPr>
-          <w:rFonts w:eastAsia="Times New Roman" w:cs="Arial"/>
-          <w:color w:val="000000"/>
-          <w:sz w:val="24"/>
-          <w:szCs w:val="24"/>
-          <w:lang w:val="en-US"/>
-        </w:rPr>
-        <w:t>informacioni sistem</w:t>
-      </w:r>
-      <w:r>
-        <w:rPr>
-          <w:rFonts w:eastAsia="Times New Roman" w:cs="Arial"/>
-          <w:color w:val="000000"/>
-          <w:sz w:val="24"/>
-          <w:szCs w:val="24"/>
-          <w:lang w:val="en-US"/>
-        </w:rPr>
-        <w:t xml:space="preserve"> podržava današnji trend agilnog poslovanje koje zahtjeva frekventno ispostavljanje izvještaja klijentima. Također, QuickSheet omogućava svakoj kompaniji da ima stalni uvid u svakodnevne aktivnosti pojedinačnih zaposlenika ili timova zaposlenika.</w:t>
-      </w:r>
+    </w:p>
+    <w:p>
+      <w:pPr>
+        <w:rPr>
+          <w:rFonts w:ascii="Helvetica" w:hAnsi="Helvetica" w:cs="Helvetica"/>
+          <w:color w:val="373E4D"/>
+          <w:sz w:val="18"/>
+          <w:szCs w:val="18"/>
+          <w:shd w:val="clear" w:color="auto" w:fill="DBEDFE"/>
+        </w:rPr>
+      </w:pPr>
+    </w:p>
+    <w:p>
+      <w:pPr>
+        <w:rPr>
+          <w:rFonts w:ascii="Helvetica" w:hAnsi="Helvetica" w:cs="Helvetica"/>
+          <w:color w:val="373E4D"/>
+          <w:sz w:val="18"/>
+          <w:szCs w:val="18"/>
+          <w:shd w:val="clear" w:color="auto" w:fill="DBEDFE"/>
+        </w:rPr>
+      </w:pPr>
     </w:p>
     <w:p>
       <w:pPr>
@@ -794,6 +1028,127 @@
     </w:sectPr>
   </w:body>
 </w:document>
+</file>
+
+<file path=word/numbering.xml><?xml version="1.0" encoding="utf-8"?>
+<w:numbering xmlns:wpc="http://schemas.microsoft.com/office/word/2010/wordprocessingCanvas" xmlns:mc="http://schemas.openxmlformats.org/markup-compatibility/2006" xmlns:o="urn:schemas-microsoft-com:office:office" xmlns:r="http://schemas.openxmlformats.org/officeDocument/2006/relationships" xmlns:m="http://schemas.openxmlformats.org/officeDocument/2006/math" xmlns:v="urn:schemas-microsoft-com:vml" xmlns:wp14="http://schemas.microsoft.com/office/word/2010/wordprocessingDrawing" xmlns:wp="http://schemas.openxmlformats.org/drawingml/2006/wordprocessingDrawing" xmlns:w10="urn:schemas-microsoft-com:office:word" xmlns:w="http://schemas.openxmlformats.org/wordprocessingml/2006/main" xmlns:w14="http://schemas.microsoft.com/office/word/2010/wordml" xmlns:w15="http://schemas.microsoft.com/office/word/2012/wordml" xmlns:wpg="http://schemas.microsoft.com/office/word/2010/wordprocessingGroup" xmlns:wpi="http://schemas.microsoft.com/office/word/2010/wordprocessingInk" xmlns:wne="http://schemas.microsoft.com/office/word/2006/wordml" xmlns:wps="http://schemas.microsoft.com/office/word/2010/wordprocessingShape" mc:Ignorable="w14 w15 wp14">
+  <w:abstractNum w:abstractNumId="0">
+    <w:nsid w:val="52BD728C"/>
+    <w:multiLevelType w:val="hybridMultilevel"/>
+    <w:tmpl w:val="47DC49A2"/>
+    <w:lvl w:ilvl="0" w:tplc="04090001">
+      <w:start w:val="1"/>
+      <w:numFmt w:val="bullet"/>
+      <w:lvlText w:val=""/>
+      <w:lvlJc w:val="left"/>
+      <w:pPr>
+        <w:ind w:left="720" w:hanging="360"/>
+      </w:pPr>
+      <w:rPr>
+        <w:rFonts w:ascii="Symbol" w:hAnsi="Symbol" w:hint="default"/>
+      </w:rPr>
+    </w:lvl>
+    <w:lvl w:ilvl="1" w:tplc="04090003" w:tentative="1">
+      <w:start w:val="1"/>
+      <w:numFmt w:val="bullet"/>
+      <w:lvlText w:val="o"/>
+      <w:lvlJc w:val="left"/>
+      <w:pPr>
+        <w:ind w:left="1440" w:hanging="360"/>
+      </w:pPr>
+      <w:rPr>
+        <w:rFonts w:ascii="Courier New" w:hAnsi="Courier New" w:cs="Courier New" w:hint="default"/>
+      </w:rPr>
+    </w:lvl>
+    <w:lvl w:ilvl="2" w:tplc="04090005" w:tentative="1">
+      <w:start w:val="1"/>
+      <w:numFmt w:val="bullet"/>
+      <w:lvlText w:val=""/>
+      <w:lvlJc w:val="left"/>
+      <w:pPr>
+        <w:ind w:left="2160" w:hanging="360"/>
+      </w:pPr>
+      <w:rPr>
+        <w:rFonts w:ascii="Wingdings" w:hAnsi="Wingdings" w:hint="default"/>
+      </w:rPr>
+    </w:lvl>
+    <w:lvl w:ilvl="3" w:tplc="04090001" w:tentative="1">
+      <w:start w:val="1"/>
+      <w:numFmt w:val="bullet"/>
+      <w:lvlText w:val=""/>
+      <w:lvlJc w:val="left"/>
+      <w:pPr>
+        <w:ind w:left="2880" w:hanging="360"/>
+      </w:pPr>
+      <w:rPr>
+        <w:rFonts w:ascii="Symbol" w:hAnsi="Symbol" w:hint="default"/>
+      </w:rPr>
+    </w:lvl>
+    <w:lvl w:ilvl="4" w:tplc="04090003" w:tentative="1">
+      <w:start w:val="1"/>
+      <w:numFmt w:val="bullet"/>
+      <w:lvlText w:val="o"/>
+      <w:lvlJc w:val="left"/>
+      <w:pPr>
+        <w:ind w:left="3600" w:hanging="360"/>
+      </w:pPr>
+      <w:rPr>
+        <w:rFonts w:ascii="Courier New" w:hAnsi="Courier New" w:cs="Courier New" w:hint="default"/>
+      </w:rPr>
+    </w:lvl>
+    <w:lvl w:ilvl="5" w:tplc="04090005" w:tentative="1">
+      <w:start w:val="1"/>
+      <w:numFmt w:val="bullet"/>
+      <w:lvlText w:val=""/>
+      <w:lvlJc w:val="left"/>
+      <w:pPr>
+        <w:ind w:left="4320" w:hanging="360"/>
+      </w:pPr>
+      <w:rPr>
+        <w:rFonts w:ascii="Wingdings" w:hAnsi="Wingdings" w:hint="default"/>
+      </w:rPr>
+    </w:lvl>
+    <w:lvl w:ilvl="6" w:tplc="04090001" w:tentative="1">
+      <w:start w:val="1"/>
+      <w:numFmt w:val="bullet"/>
+      <w:lvlText w:val=""/>
+      <w:lvlJc w:val="left"/>
+      <w:pPr>
+        <w:ind w:left="5040" w:hanging="360"/>
+      </w:pPr>
+      <w:rPr>
+        <w:rFonts w:ascii="Symbol" w:hAnsi="Symbol" w:hint="default"/>
+      </w:rPr>
+    </w:lvl>
+    <w:lvl w:ilvl="7" w:tplc="04090003" w:tentative="1">
+      <w:start w:val="1"/>
+      <w:numFmt w:val="bullet"/>
+      <w:lvlText w:val="o"/>
+      <w:lvlJc w:val="left"/>
+      <w:pPr>
+        <w:ind w:left="5760" w:hanging="360"/>
+      </w:pPr>
+      <w:rPr>
+        <w:rFonts w:ascii="Courier New" w:hAnsi="Courier New" w:cs="Courier New" w:hint="default"/>
+      </w:rPr>
+    </w:lvl>
+    <w:lvl w:ilvl="8" w:tplc="04090005" w:tentative="1">
+      <w:start w:val="1"/>
+      <w:numFmt w:val="bullet"/>
+      <w:lvlText w:val=""/>
+      <w:lvlJc w:val="left"/>
+      <w:pPr>
+        <w:ind w:left="6480" w:hanging="360"/>
+      </w:pPr>
+      <w:rPr>
+        <w:rFonts w:ascii="Wingdings" w:hAnsi="Wingdings" w:hint="default"/>
+      </w:rPr>
+    </w:lvl>
+  </w:abstractNum>
+  <w:num w:numId="1">
+    <w:abstractNumId w:val="0"/>
+  </w:num>
+</w:numbering>
 </file>
 
 <file path=word/styles.xml><?xml version="1.0" encoding="utf-8"?>
@@ -1253,6 +1608,17 @@
       <w:lang w:val="en-US"/>
     </w:rPr>
   </w:style>
+  <w:style w:type="paragraph" w:styleId="ListParagraph">
+    <w:name w:val="List Paragraph"/>
+    <w:basedOn w:val="Normal"/>
+    <w:uiPriority w:val="34"/>
+    <w:qFormat/>
+    <w:rsid w:val="00C537AA"/>
+    <w:pPr>
+      <w:ind w:left="720"/>
+      <w:contextualSpacing/>
+    </w:pPr>
+  </w:style>
 </w:styles>
 </file>
 

</xml_diff>

<commit_message>
Ispravljanje pravopisnih grešaka i kreiranje pdf-a
</commit_message>
<xml_diff>
--- a/2015 ponuda.docx
+++ b/2015 ponuda.docx
@@ -5221,22 +5221,6 @@
           <w:szCs w:val="24"/>
         </w:rPr>
       </w:pPr>
-    </w:p>
-    <w:p>
-      <w:pPr>
-        <w:rPr>
-          <w:sz w:val="24"/>
-          <w:szCs w:val="24"/>
-        </w:rPr>
-      </w:pPr>
-    </w:p>
-    <w:p>
-      <w:pPr>
-        <w:rPr>
-          <w:sz w:val="24"/>
-          <w:szCs w:val="24"/>
-        </w:rPr>
-      </w:pPr>
       <w:r>
         <w:rPr>
           <w:sz w:val="24"/>
@@ -5362,7 +5346,6 @@
           <w:sz w:val="24"/>
           <w:szCs w:val="24"/>
         </w:rPr>
-        <w:lastRenderedPageBreak/>
         <w:t>Olakšana analiza efikasnosti zaposlenika i procjena vrijednosti projekta višem menadžmentu,</w:t>
       </w:r>
     </w:p>
@@ -5399,14 +5382,26 @@
     </w:p>
     <w:p>
       <w:pPr>
-        <w:rPr>
-          <w:rFonts w:ascii="Helvetica" w:hAnsi="Helvetica" w:cs="Helvetica"/>
-          <w:color w:val="373E4D"/>
-          <w:sz w:val="18"/>
-          <w:szCs w:val="18"/>
-          <w:shd w:val="clear" w:color="auto" w:fill="DBEDFE"/>
-        </w:rPr>
-      </w:pPr>
+        <w:jc w:val="both"/>
+        <w:rPr>
+          <w:rFonts w:cs="Helvetica"/>
+          <w:color w:val="141823"/>
+          <w:sz w:val="32"/>
+          <w:szCs w:val="28"/>
+          <w:shd w:val="clear" w:color="auto" w:fill="FFFFFF"/>
+        </w:rPr>
+      </w:pPr>
+      <w:r>
+        <w:rPr>
+          <w:rFonts w:cs="Helvetica"/>
+          <w:color w:val="141823"/>
+          <w:sz w:val="32"/>
+          <w:szCs w:val="28"/>
+          <w:shd w:val="clear" w:color="auto" w:fill="FFFFFF"/>
+        </w:rPr>
+        <w:lastRenderedPageBreak/>
+        <w:t>Zašto baš QuickSheet?</w:t>
+      </w:r>
     </w:p>
     <w:p>
       <w:pPr>
@@ -5419,50 +5414,249 @@
           <w:shd w:val="clear" w:color="auto" w:fill="FFFFFF"/>
         </w:rPr>
       </w:pPr>
-      <w:r>
-        <w:rPr>
-          <w:rFonts w:ascii="Helvetica" w:hAnsi="Helvetica" w:cs="Helvetica"/>
-          <w:color w:val="141823"/>
-          <w:sz w:val="28"/>
-          <w:szCs w:val="28"/>
-          <w:shd w:val="clear" w:color="auto" w:fill="FFFFFF"/>
-        </w:rPr>
-        <w:t xml:space="preserve">Zašto baš QuickSheet </w:t>
-      </w:r>
     </w:p>
     <w:p>
       <w:pPr>
+        <w:ind w:firstLine="708"/>
         <w:jc w:val="both"/>
         <w:rPr>
-          <w:rFonts w:ascii="Helvetica" w:hAnsi="Helvetica" w:cs="Helvetica"/>
-          <w:color w:val="141823"/>
-          <w:sz w:val="28"/>
-          <w:szCs w:val="28"/>
-          <w:shd w:val="clear" w:color="auto" w:fill="FFFFFF"/>
-        </w:rPr>
-      </w:pPr>
+          <w:sz w:val="24"/>
+          <w:szCs w:val="24"/>
+        </w:rPr>
+      </w:pPr>
+      <w:r>
+        <w:rPr>
+          <w:sz w:val="24"/>
+          <w:szCs w:val="24"/>
+        </w:rPr>
+        <w:t xml:space="preserve">QuickSheet ima bogato i raznovrsno isksustvo u pružanju usluga razvoja softvera, </w:t>
+      </w:r>
+      <w:r>
+        <w:rPr>
+          <w:sz w:val="24"/>
+          <w:szCs w:val="24"/>
+        </w:rPr>
+        <w:t xml:space="preserve">tj. </w:t>
+      </w:r>
+      <w:r>
+        <w:rPr>
+          <w:sz w:val="24"/>
+          <w:szCs w:val="24"/>
+        </w:rPr>
+        <w:t>gradimo izuzetna rješenja.</w:t>
+      </w:r>
+      <w:r>
+        <w:rPr>
+          <w:sz w:val="24"/>
+          <w:szCs w:val="24"/>
+        </w:rPr>
+        <w:t xml:space="preserve"> </w:t>
+      </w:r>
+      <w:r>
+        <w:rPr>
+          <w:sz w:val="24"/>
+          <w:szCs w:val="24"/>
+        </w:rPr>
+        <w:t>Mi smo kompetentni i viso</w:t>
+      </w:r>
+      <w:r>
+        <w:rPr>
+          <w:sz w:val="24"/>
+          <w:szCs w:val="24"/>
+        </w:rPr>
+        <w:t>ko obrazovani (B.Sc./M.Sc.) inže</w:t>
+      </w:r>
+      <w:r>
+        <w:rPr>
+          <w:sz w:val="24"/>
+          <w:szCs w:val="24"/>
+        </w:rPr>
+        <w:t>njeri,</w:t>
+      </w:r>
+      <w:r>
+        <w:rPr>
+          <w:sz w:val="24"/>
+          <w:szCs w:val="24"/>
+        </w:rPr>
+        <w:t xml:space="preserve"> </w:t>
+      </w:r>
+      <w:r>
+        <w:rPr>
+          <w:sz w:val="24"/>
+          <w:szCs w:val="24"/>
+        </w:rPr>
+        <w:t>dizajneri i administratori</w:t>
+      </w:r>
+      <w:r>
+        <w:rPr>
+          <w:sz w:val="24"/>
+          <w:szCs w:val="24"/>
+        </w:rPr>
+        <w:t>,</w:t>
+      </w:r>
+      <w:r>
+        <w:rPr>
+          <w:sz w:val="24"/>
+          <w:szCs w:val="24"/>
+        </w:rPr>
+        <w:t xml:space="preserve"> ali što je najbitnije ispitani</w:t>
+      </w:r>
+      <w:r>
+        <w:rPr>
+          <w:sz w:val="24"/>
+          <w:szCs w:val="24"/>
+        </w:rPr>
+        <w:t xml:space="preserve"> stručnjaci koji su</w:t>
+      </w:r>
+      <w:r>
+        <w:rPr>
+          <w:sz w:val="24"/>
+          <w:szCs w:val="24"/>
+        </w:rPr>
+        <w:t xml:space="preserve"> na tržištu već 10 godina. Naša korporacija se raširila u mnoge grane ekonomije i </w:t>
+      </w:r>
+      <w:r>
+        <w:rPr>
+          <w:sz w:val="24"/>
+          <w:szCs w:val="24"/>
+        </w:rPr>
+        <w:t>druge ljudske discipline, pa tako i razvijanje</w:t>
+      </w:r>
+      <w:r>
+        <w:rPr>
+          <w:sz w:val="24"/>
+          <w:szCs w:val="24"/>
+        </w:rPr>
+        <w:t xml:space="preserve"> informacionih sistema za kom</w:t>
+      </w:r>
+      <w:r>
+        <w:rPr>
+          <w:sz w:val="24"/>
+          <w:szCs w:val="24"/>
+        </w:rPr>
+        <w:t>ercijalne svrhe. Sa više od 100</w:t>
+      </w:r>
+      <w:r>
+        <w:rPr>
+          <w:sz w:val="24"/>
+          <w:szCs w:val="24"/>
+        </w:rPr>
+        <w:t xml:space="preserve"> uposlenih u različitim sektorima, QuickSheet predstavlja jednu od vodećih korporacija u softverskom inženjeringu.</w:t>
+      </w:r>
     </w:p>
     <w:p>
       <w:pPr>
         <w:ind w:firstLine="708"/>
         <w:jc w:val="both"/>
         <w:rPr>
-          <w:rFonts w:ascii="Helvetica" w:hAnsi="Helvetica" w:cs="Helvetica"/>
-          <w:color w:val="141823"/>
-          <w:sz w:val="24"/>
-          <w:szCs w:val="28"/>
-          <w:shd w:val="clear" w:color="auto" w:fill="FFFFFF"/>
-        </w:rPr>
-      </w:pPr>
-      <w:r>
-        <w:rPr>
-          <w:rFonts w:ascii="Helvetica" w:hAnsi="Helvetica" w:cs="Helvetica"/>
-          <w:color w:val="141823"/>
-          <w:sz w:val="24"/>
-          <w:szCs w:val="28"/>
-          <w:shd w:val="clear" w:color="auto" w:fill="FFFFFF"/>
-        </w:rPr>
-        <w:t>QuickSheet ima bogato i raznovrsno isksustvo u pružanju usluga razvoja softvera, gradimo izuzetna rješenja.Mi smo kompetentni i visoko obrazovani (B.Sc./M.Sc.) inžinjeri,dizajneri i administratori ali što je najbitnije ispitani na tržištu već 10 godina. Naša korporacija se raširila u mnoge grane ekonomije i ljudskih disciplina, pa tako i razvijanja informacionih sistema za komercijalne svrhe. Sa više od 1000 uposlenih u različitim sektorima, QuickSheet predstavlja jednu od vodećih korporacija u softverskom inženjeringu.</w:t>
+          <w:sz w:val="24"/>
+          <w:szCs w:val="24"/>
+        </w:rPr>
+      </w:pPr>
+      <w:r>
+        <w:rPr>
+          <w:sz w:val="24"/>
+          <w:szCs w:val="24"/>
+        </w:rPr>
+        <w:t>Samo prilagođeno rješenje može odgovoriti na svaku poslovnu potrebu.</w:t>
+      </w:r>
+      <w:r>
+        <w:rPr>
+          <w:sz w:val="24"/>
+          <w:szCs w:val="24"/>
+        </w:rPr>
+        <w:t xml:space="preserve"> </w:t>
+      </w:r>
+      <w:r>
+        <w:rPr>
+          <w:sz w:val="24"/>
+          <w:szCs w:val="24"/>
+        </w:rPr>
+        <w:t>O kvalitetu našeg softvera se</w:t>
+      </w:r>
+      <w:r>
+        <w:rPr>
+          <w:sz w:val="24"/>
+          <w:szCs w:val="24"/>
+        </w:rPr>
+        <w:t xml:space="preserve"> možete uvjeriti kroz referencu</w:t>
+      </w:r>
+      <w:r>
+        <w:rPr>
+          <w:sz w:val="24"/>
+          <w:szCs w:val="24"/>
+        </w:rPr>
+        <w:t xml:space="preserve"> naših klijenata.</w:t>
+      </w:r>
+      <w:r>
+        <w:rPr>
+          <w:sz w:val="24"/>
+          <w:szCs w:val="24"/>
+        </w:rPr>
+        <w:t xml:space="preserve"> Najpoznatiji softver naše firme je TimeSheet,</w:t>
+      </w:r>
+      <w:r>
+        <w:rPr>
+          <w:sz w:val="24"/>
+          <w:szCs w:val="24"/>
+        </w:rPr>
+        <w:t xml:space="preserve"> </w:t>
+      </w:r>
+      <w:r>
+        <w:rPr>
+          <w:sz w:val="24"/>
+          <w:szCs w:val="24"/>
+        </w:rPr>
+        <w:t xml:space="preserve">koji predstavlja </w:t>
+      </w:r>
+      <w:r>
+        <w:rPr>
+          <w:sz w:val="24"/>
+          <w:szCs w:val="24"/>
+        </w:rPr>
+        <w:t xml:space="preserve">sistem za centralno evidentiranje utrošenog vremena ljudi koji </w:t>
+      </w:r>
+      <w:r>
+        <w:rPr>
+          <w:sz w:val="24"/>
+          <w:szCs w:val="24"/>
+        </w:rPr>
+        <w:t>učestvuju u radu</w:t>
+      </w:r>
+      <w:r>
+        <w:rPr>
+          <w:sz w:val="24"/>
+          <w:szCs w:val="24"/>
+        </w:rPr>
+        <w:t xml:space="preserve"> na nekom projektu.</w:t>
+      </w:r>
+      <w:r>
+        <w:rPr>
+          <w:sz w:val="24"/>
+          <w:szCs w:val="24"/>
+        </w:rPr>
+        <w:t xml:space="preserve"> </w:t>
+      </w:r>
+      <w:r>
+        <w:rPr>
+          <w:sz w:val="24"/>
+          <w:szCs w:val="24"/>
+        </w:rPr>
+        <w:t>Ovaj sistem postoji 4 godine i stalno se unaprijeđuje kroz praktično</w:t>
+      </w:r>
+      <w:r>
+        <w:rPr>
+          <w:sz w:val="24"/>
+          <w:szCs w:val="24"/>
+        </w:rPr>
+        <w:t xml:space="preserve"> iskustvo korisnika</w:t>
+      </w:r>
+      <w:r>
+        <w:rPr>
+          <w:sz w:val="24"/>
+          <w:szCs w:val="24"/>
+        </w:rPr>
+        <w:t>.</w:t>
       </w:r>
     </w:p>
     <w:p>
@@ -5470,22 +5664,86 @@
         <w:ind w:firstLine="708"/>
         <w:jc w:val="both"/>
         <w:rPr>
-          <w:rFonts w:ascii="Helvetica" w:hAnsi="Helvetica" w:cs="Helvetica"/>
-          <w:color w:val="141823"/>
-          <w:sz w:val="24"/>
-          <w:szCs w:val="28"/>
-          <w:shd w:val="clear" w:color="auto" w:fill="FFFFFF"/>
-        </w:rPr>
-      </w:pPr>
-      <w:r>
-        <w:rPr>
-          <w:rFonts w:ascii="Helvetica" w:hAnsi="Helvetica" w:cs="Helvetica"/>
-          <w:color w:val="141823"/>
-          <w:sz w:val="24"/>
-          <w:szCs w:val="28"/>
-          <w:shd w:val="clear" w:color="auto" w:fill="FFFFFF"/>
-        </w:rPr>
-        <w:t>Samo prilagođeno rješenje može odgovoriti na svaku poslovnu potrebu.O kvalitetu našeg softvera se možete uvjeriti kroz referencu  naših klijenata.Najpoznatiji  softver naše firme je:TimeSheet, sistem za centralno evidentiranje utrošenog vremena ljudi koji rade na nekom projektu.Ovaj sistem postoji 4 godine i stalno se unaprijeđuje kroz praktično iskusvo naših klijenata.</w:t>
+          <w:sz w:val="24"/>
+          <w:szCs w:val="24"/>
+        </w:rPr>
+      </w:pPr>
+      <w:r>
+        <w:rPr>
+          <w:sz w:val="24"/>
+          <w:szCs w:val="24"/>
+        </w:rPr>
+        <w:t>Naše softversko rješenje, koje s</w:t>
+      </w:r>
+      <w:r>
+        <w:rPr>
+          <w:sz w:val="24"/>
+          <w:szCs w:val="24"/>
+        </w:rPr>
+        <w:t>e lahko koristiti i održava</w:t>
+      </w:r>
+      <w:r>
+        <w:rPr>
+          <w:sz w:val="24"/>
+          <w:szCs w:val="24"/>
+        </w:rPr>
+        <w:t>,</w:t>
+      </w:r>
+      <w:r>
+        <w:rPr>
+          <w:sz w:val="24"/>
+          <w:szCs w:val="24"/>
+        </w:rPr>
+        <w:t xml:space="preserve"> će V</w:t>
+      </w:r>
+      <w:r>
+        <w:rPr>
+          <w:sz w:val="24"/>
+          <w:szCs w:val="24"/>
+        </w:rPr>
+        <w:t>am omogućiti olakšanu komunikaciju sa zaposlenicima firme, te jednostavniju evidenciju rada na raznim tipovima projekata</w:t>
+      </w:r>
+      <w:r>
+        <w:rPr>
+          <w:sz w:val="24"/>
+          <w:szCs w:val="24"/>
+        </w:rPr>
+        <w:t xml:space="preserve">. Drugim riječima, </w:t>
+      </w:r>
+      <w:r>
+        <w:rPr>
+          <w:sz w:val="24"/>
+          <w:szCs w:val="24"/>
+        </w:rPr>
+        <w:t>smanjiti će</w:t>
+      </w:r>
+      <w:r>
+        <w:rPr>
+          <w:sz w:val="24"/>
+          <w:szCs w:val="24"/>
+        </w:rPr>
+        <w:t xml:space="preserve"> vrijeme koje ste prije trošili na </w:t>
+      </w:r>
+      <w:r>
+        <w:rPr>
+          <w:sz w:val="24"/>
+          <w:szCs w:val="24"/>
+        </w:rPr>
+        <w:t xml:space="preserve">ručno </w:t>
+      </w:r>
+      <w:r>
+        <w:rPr>
+          <w:sz w:val="24"/>
+          <w:szCs w:val="24"/>
+        </w:rPr>
+        <w:t xml:space="preserve">sumiranje i </w:t>
+      </w:r>
+      <w:r>
+        <w:rPr>
+          <w:sz w:val="24"/>
+          <w:szCs w:val="24"/>
+        </w:rPr>
+        <w:t xml:space="preserve">dokumentovanje poslova, posljedično dajući pravovremenu fakturu. </w:t>
       </w:r>
     </w:p>
     <w:p>
@@ -5493,22 +5751,23 @@
         <w:ind w:firstLine="708"/>
         <w:jc w:val="both"/>
         <w:rPr>
-          <w:rFonts w:ascii="Helvetica" w:hAnsi="Helvetica" w:cs="Helvetica"/>
-          <w:color w:val="141823"/>
-          <w:sz w:val="24"/>
-          <w:szCs w:val="28"/>
-          <w:shd w:val="clear" w:color="auto" w:fill="FFFFFF"/>
-        </w:rPr>
-      </w:pPr>
-      <w:r>
-        <w:rPr>
-          <w:rFonts w:ascii="Helvetica" w:hAnsi="Helvetica" w:cs="Helvetica"/>
-          <w:color w:val="141823"/>
-          <w:sz w:val="24"/>
-          <w:szCs w:val="28"/>
-          <w:shd w:val="clear" w:color="auto" w:fill="FFFFFF"/>
-        </w:rPr>
-        <w:t>Naše softversko rješenje, koje se lahko koristiti i održava će vam omogućiti olakšanje posla, odnosno smanjiti vrijeme koje ste prije trošili na sumiranje i evidentiranje svih tih poslova,tako da na kraju dobijete što prije fakturu.</w:t>
+          <w:sz w:val="24"/>
+          <w:szCs w:val="24"/>
+        </w:rPr>
+      </w:pPr>
+      <w:r>
+        <w:rPr>
+          <w:sz w:val="24"/>
+          <w:szCs w:val="24"/>
+        </w:rPr>
+        <w:t>Softver koji smo razvili omogućava da na sedmičnom i mjesečnom nivou raspolaže</w:t>
+      </w:r>
+      <w:r>
+        <w:rPr>
+          <w:sz w:val="24"/>
+          <w:szCs w:val="24"/>
+        </w:rPr>
+        <w:t>te sa zahtjevanim informacijama, koje će biti predstavljene u vidu ugodno dizajniranih izvještaja.</w:t>
       </w:r>
     </w:p>
     <w:p>
@@ -5516,77 +5775,31 @@
         <w:ind w:firstLine="708"/>
         <w:jc w:val="both"/>
         <w:rPr>
-          <w:rFonts w:ascii="Helvetica" w:hAnsi="Helvetica" w:cs="Helvetica"/>
-          <w:color w:val="141823"/>
-          <w:sz w:val="24"/>
-          <w:szCs w:val="28"/>
-          <w:shd w:val="clear" w:color="auto" w:fill="FFFFFF"/>
-        </w:rPr>
-      </w:pPr>
-      <w:r>
-        <w:rPr>
-          <w:rFonts w:ascii="Helvetica" w:hAnsi="Helvetica" w:cs="Helvetica"/>
-          <w:color w:val="141823"/>
-          <w:sz w:val="24"/>
-          <w:szCs w:val="28"/>
-          <w:shd w:val="clear" w:color="auto" w:fill="FFFFFF"/>
-        </w:rPr>
-        <w:t>Softver koji smo razvili omogućava da na sedmičnom i mjesečnom nivou raspolažete sa zahtjevanim informacijama.</w:t>
-      </w:r>
-    </w:p>
-    <w:p>
-      <w:pPr>
-        <w:ind w:firstLine="708"/>
-        <w:jc w:val="both"/>
-        <w:rPr>
-          <w:rFonts w:ascii="Helvetica" w:hAnsi="Helvetica" w:cs="Helvetica"/>
-          <w:color w:val="141823"/>
-          <w:sz w:val="24"/>
-          <w:szCs w:val="28"/>
-          <w:shd w:val="clear" w:color="auto" w:fill="FFFFFF"/>
-        </w:rPr>
-      </w:pPr>
-      <w:r>
-        <w:rPr>
-          <w:rFonts w:ascii="Helvetica" w:hAnsi="Helvetica" w:cs="Helvetica"/>
-          <w:color w:val="141823"/>
-          <w:sz w:val="24"/>
-          <w:szCs w:val="28"/>
-          <w:shd w:val="clear" w:color="auto" w:fill="FFFFFF"/>
-        </w:rPr>
-        <w:t>QuickSheet predstavlja idealnog partnera za rješenje Vaših problema u područiju birokratije i informatizacije procesa.</w:t>
-      </w:r>
-    </w:p>
-    <w:p>
-      <w:pPr>
-        <w:ind w:firstLine="708"/>
-        <w:jc w:val="both"/>
-        <w:rPr>
-          <w:rFonts w:ascii="Helvetica" w:hAnsi="Helvetica" w:cs="Helvetica"/>
-          <w:color w:val="141823"/>
-          <w:sz w:val="24"/>
-          <w:szCs w:val="28"/>
-          <w:shd w:val="clear" w:color="auto" w:fill="FFFFFF"/>
-        </w:rPr>
-      </w:pPr>
-      <w:r>
-        <w:rPr>
-          <w:rFonts w:ascii="Helvetica" w:hAnsi="Helvetica" w:cs="Helvetica"/>
-          <w:color w:val="141823"/>
-          <w:sz w:val="24"/>
-          <w:szCs w:val="28"/>
-          <w:shd w:val="clear" w:color="auto" w:fill="FFFFFF"/>
-        </w:rPr>
-        <w:t>Ukoliko se odlučite za našu kompaniju dobit ćete kvalitetan softver, kao i podršku za isti, što je jedan od najvažnijih faktora kako vašeg, tako i našeg poslovanja. Također garantujemo brzinu isporuke u ugovorenim rokovima. Sa garantovanom provjerom kvalitete servisa, te mogućnosti obuke Vaših uposlenika sa sistemom, tranzicija ka boljoj budućnosti je lakša nego ikad.</w:t>
-      </w:r>
-    </w:p>
-    <w:p>
-      <w:pPr>
-        <w:rPr>
-          <w:sz w:val="24"/>
-          <w:szCs w:val="24"/>
-        </w:rPr>
-      </w:pPr>
+          <w:sz w:val="24"/>
+          <w:szCs w:val="24"/>
+        </w:rPr>
+      </w:pPr>
+      <w:r>
+        <w:rPr>
+          <w:sz w:val="24"/>
+          <w:szCs w:val="24"/>
+        </w:rPr>
+        <w:t>Ukoliko se odlučite za našu kompaniju dobit ćete kvalitetan softver, kao i podršku za isti, što je jed</w:t>
+      </w:r>
+      <w:r>
+        <w:rPr>
+          <w:sz w:val="24"/>
+          <w:szCs w:val="24"/>
+        </w:rPr>
+        <w:t>an od najvažnijih faktora kako V</w:t>
+      </w:r>
+      <w:r>
+        <w:rPr>
+          <w:sz w:val="24"/>
+          <w:szCs w:val="24"/>
+        </w:rPr>
+        <w:t>ašeg, tako i našeg poslovanja. Također garantujemo brzinu isporuke u ugovorenim rokovima. Sa garantovanom provjerom kvalitete servisa, te mogućnosti obuke Vaših uposlenika sa sistemom, tranzicija ka boljoj budućnosti je lakša nego ikad.</w:t>
+      </w:r>
       <w:bookmarkStart w:id="0" w:name="_GoBack"/>
       <w:bookmarkEnd w:id="0"/>
     </w:p>
@@ -6616,7 +6829,6 @@
       <w:spacing w:after="0" w:line="240" w:lineRule="auto"/>
     </w:pPr>
     <w:tblPr>
-      <w:tblInd w:w="0" w:type="dxa"/>
       <w:tblBorders>
         <w:top w:val="single" w:sz="4" w:space="0" w:color="auto"/>
         <w:left w:val="single" w:sz="4" w:space="0" w:color="auto"/>
@@ -6625,12 +6837,6 @@
         <w:insideH w:val="single" w:sz="4" w:space="0" w:color="auto"/>
         <w:insideV w:val="single" w:sz="4" w:space="0" w:color="auto"/>
       </w:tblBorders>
-      <w:tblCellMar>
-        <w:top w:w="0" w:type="dxa"/>
-        <w:left w:w="108" w:type="dxa"/>
-        <w:bottom w:w="0" w:type="dxa"/>
-        <w:right w:w="108" w:type="dxa"/>
-      </w:tblCellMar>
     </w:tblPr>
   </w:style>
   <w:style w:type="paragraph" w:styleId="NormalWeb">

</xml_diff>